<commit_message>
evaluation metrics were added
</commit_message>
<xml_diff>
--- a/19440677_MCS3204_Interim_Report.docx
+++ b/19440677_MCS3204_Interim_Report.docx
@@ -22480,7 +22480,7 @@
           <w:noProof/>
         </w:rPr>
         <w:drawing>
-          <wp:anchor distT="0" distB="0" distL="114300" distR="114300" simplePos="0" relativeHeight="251621888" behindDoc="1" locked="0" layoutInCell="1" allowOverlap="1" wp14:anchorId="2C6B55D2" wp14:editId="14FFCE39">
+          <wp:anchor distT="0" distB="0" distL="114300" distR="114300" simplePos="0" relativeHeight="251621888" behindDoc="1" locked="0" layoutInCell="1" allowOverlap="1" wp14:anchorId="2C6B55D2" wp14:editId="2B9B7C27">
             <wp:simplePos x="0" y="0"/>
             <wp:positionH relativeFrom="column">
               <wp:posOffset>2297513</wp:posOffset>
@@ -37431,6 +37431,14 @@
         </w:rPr>
         <w:t xml:space="preserve"> </w:t>
       </w:r>
+      <w:r>
+        <w:rPr>
+          <w:rFonts w:ascii="Times New Roman" w:eastAsia="Times New Roman" w:hAnsi="Times New Roman"/>
+          <w:sz w:val="24"/>
+          <w:szCs w:val="24"/>
+        </w:rPr>
+        <w:t xml:space="preserve">There are several key metrics and methods available to evaluate the accuracy and the performance of a book recommendation system. </w:t>
+      </w:r>
     </w:p>
     <w:p>
       <w:pPr>
@@ -37444,12 +37452,1026 @@
           <w:szCs w:val="24"/>
         </w:rPr>
       </w:pPr>
-      <w:r>
+    </w:p>
+    <w:p>
+      <w:pPr>
+        <w:pStyle w:val="Heading1"/>
+        <w:numPr>
+          <w:ilvl w:val="2"/>
+          <w:numId w:val="22"/>
+        </w:numPr>
+        <w:spacing w:before="179" w:line="480" w:lineRule="auto"/>
+        <w:rPr>
+          <w:sz w:val="24"/>
+          <w:szCs w:val="24"/>
+        </w:rPr>
+      </w:pPr>
+      <w:r>
+        <w:rPr>
+          <w:sz w:val="24"/>
+          <w:szCs w:val="24"/>
+        </w:rPr>
+        <w:t>Accuracy</w:t>
+      </w:r>
+      <w:r>
+        <w:rPr>
+          <w:sz w:val="24"/>
+          <w:szCs w:val="24"/>
+        </w:rPr>
+        <w:t xml:space="preserve"> Metrics</w:t>
+      </w:r>
+    </w:p>
+    <w:p>
+      <w:pPr>
+        <w:pStyle w:val="Standard"/>
+        <w:spacing w:before="240" w:after="0"/>
+        <w:ind w:left="1020" w:right="-30" w:firstLine="420"/>
+        <w:jc w:val="both"/>
         <w:rPr>
           <w:rFonts w:ascii="Times New Roman" w:eastAsia="Times New Roman" w:hAnsi="Times New Roman"/>
           <w:sz w:val="24"/>
           <w:szCs w:val="24"/>
         </w:rPr>
+      </w:pPr>
+      <w:r>
+        <w:rPr>
+          <w:rFonts w:ascii="Times New Roman" w:eastAsia="Times New Roman" w:hAnsi="Times New Roman"/>
+          <w:sz w:val="24"/>
+          <w:szCs w:val="24"/>
+        </w:rPr>
+        <w:t xml:space="preserve">In terms of accuracy, we can use metrics such as </w:t>
+      </w:r>
+      <w:r>
+        <w:rPr>
+          <w:rFonts w:ascii="Times New Roman" w:eastAsia="Times New Roman" w:hAnsi="Times New Roman"/>
+          <w:sz w:val="24"/>
+          <w:szCs w:val="24"/>
+        </w:rPr>
+        <w:t>precision, recall, and F1 score</w:t>
+      </w:r>
+      <w:r>
+        <w:rPr>
+          <w:rFonts w:ascii="Times New Roman" w:eastAsia="Times New Roman" w:hAnsi="Times New Roman"/>
+          <w:sz w:val="24"/>
+          <w:szCs w:val="24"/>
+        </w:rPr>
+        <w:t xml:space="preserve">. </w:t>
+      </w:r>
+    </w:p>
+    <w:p>
+      <w:pPr>
+        <w:pStyle w:val="Heading1"/>
+        <w:numPr>
+          <w:ilvl w:val="3"/>
+          <w:numId w:val="22"/>
+        </w:numPr>
+        <w:spacing w:before="179" w:line="480" w:lineRule="auto"/>
+        <w:rPr>
+          <w:sz w:val="24"/>
+          <w:szCs w:val="24"/>
+        </w:rPr>
+      </w:pPr>
+      <w:r>
+        <w:rPr>
+          <w:sz w:val="24"/>
+          <w:szCs w:val="24"/>
+        </w:rPr>
+        <w:t>Precision</w:t>
+      </w:r>
+    </w:p>
+    <w:p>
+      <w:pPr>
+        <w:ind w:left="2160"/>
+        <w:jc w:val="both"/>
+      </w:pPr>
+      <w:r>
+        <w:t>It calculate</w:t>
+      </w:r>
+      <w:r>
+        <w:t>s</w:t>
+      </w:r>
+      <w:r>
+        <w:t xml:space="preserve"> the pr</w:t>
+      </w:r>
+      <w:r>
+        <w:t>o</w:t>
+      </w:r>
+      <w:r>
+        <w:t xml:space="preserve">portion of recommended books which are actually relevant to the </w:t>
+      </w:r>
+      <w:r>
+        <w:t>user’s</w:t>
+      </w:r>
+      <w:r>
+        <w:t xml:space="preserve"> preference. </w:t>
+      </w:r>
+      <w:r>
+        <w:t>High precision means that the system provides relevant and accurate recommendations. It can be calculated by following formula.</w:t>
+      </w:r>
+    </w:p>
+    <w:p>
+      <w:pPr>
+        <w:ind w:left="2160"/>
+      </w:pPr>
+      <w:r>
+        <w:rPr>
+          <w:b/>
+          <w:bCs/>
+          <w:noProof/>
+        </w:rPr>
+        <w:pict w14:anchorId="31BDE0ED">
+          <v:shape id="_x0000_s2111" type="#_x0000_t202" style="position:absolute;left:0;text-align:left;margin-left:108.25pt;margin-top:5.9pt;width:361.3pt;height:21.3pt;z-index:251717120">
+            <v:textbox>
+              <w:txbxContent>
+                <w:p>
+                  <w:r>
+                    <w:t>Precision = (No of relevant recommendation / Total no of recommendation)</w:t>
+                  </w:r>
+                </w:p>
+              </w:txbxContent>
+            </v:textbox>
+          </v:shape>
+        </w:pict>
+      </w:r>
+    </w:p>
+    <w:p>
+      <w:pPr>
+        <w:ind w:left="2160"/>
+        <w:rPr>
+          <w:b/>
+          <w:bCs/>
+        </w:rPr>
+      </w:pPr>
+    </w:p>
+    <w:p>
+      <w:pPr>
+        <w:pStyle w:val="Heading1"/>
+        <w:numPr>
+          <w:ilvl w:val="3"/>
+          <w:numId w:val="22"/>
+        </w:numPr>
+        <w:spacing w:before="179" w:line="480" w:lineRule="auto"/>
+        <w:rPr>
+          <w:sz w:val="24"/>
+          <w:szCs w:val="24"/>
+        </w:rPr>
+      </w:pPr>
+      <w:r>
+        <w:rPr>
+          <w:sz w:val="24"/>
+          <w:szCs w:val="24"/>
+        </w:rPr>
+        <w:lastRenderedPageBreak/>
+        <w:t>Recall</w:t>
+      </w:r>
+    </w:p>
+    <w:p>
+      <w:pPr>
+        <w:ind w:left="2160"/>
+        <w:jc w:val="both"/>
+      </w:pPr>
+      <w:r>
+        <w:t>It calculates</w:t>
+      </w:r>
+      <w:r>
+        <w:t xml:space="preserve"> the proportion of a user's preferred books </w:t>
+      </w:r>
+      <w:r>
+        <w:t>which</w:t>
+      </w:r>
+      <w:r>
+        <w:t xml:space="preserve"> were correctly recommended by the system</w:t>
+      </w:r>
+      <w:r>
+        <w:t xml:space="preserve">. </w:t>
+      </w:r>
+      <w:r>
+        <w:t xml:space="preserve">A high recall </w:t>
+      </w:r>
+      <w:r>
+        <w:t>means</w:t>
+      </w:r>
+      <w:r>
+        <w:t xml:space="preserve"> that the system captures a significant portion of the user's preferences</w:t>
+      </w:r>
+      <w:r>
+        <w:t>.</w:t>
+      </w:r>
+      <w:r>
+        <w:t xml:space="preserve"> It can be calculated by following formula.</w:t>
+      </w:r>
+    </w:p>
+    <w:p>
+      <w:pPr>
+        <w:ind w:left="2160"/>
+      </w:pPr>
+    </w:p>
+    <w:p>
+      <w:pPr>
+        <w:ind w:left="2160"/>
+      </w:pPr>
+      <w:r>
+        <w:rPr>
+          <w:noProof/>
+        </w:rPr>
+        <w:pict w14:anchorId="51FB7F5C">
+          <v:shape id="_x0000_s2112" type="#_x0000_t202" style="position:absolute;left:0;text-align:left;margin-left:112.65pt;margin-top:4.55pt;width:384.45pt;height:22.25pt;z-index:251718144">
+            <v:textbox>
+              <w:txbxContent>
+                <w:p>
+                  <w:pPr>
+                    <w:ind w:left="90"/>
+                  </w:pPr>
+                  <w:r>
+                    <w:t>Recall = (No of relevant recommendations / Total no of user's preferred books)</w:t>
+                  </w:r>
+                </w:p>
+                <w:p/>
+              </w:txbxContent>
+            </v:textbox>
+          </v:shape>
+        </w:pict>
+      </w:r>
+    </w:p>
+    <w:p>
+      <w:pPr>
+        <w:ind w:left="2160"/>
+      </w:pPr>
+    </w:p>
+    <w:p>
+      <w:pPr>
+        <w:ind w:left="2160"/>
+      </w:pPr>
+    </w:p>
+    <w:p>
+      <w:pPr>
+        <w:pStyle w:val="Heading1"/>
+        <w:numPr>
+          <w:ilvl w:val="3"/>
+          <w:numId w:val="22"/>
+        </w:numPr>
+        <w:spacing w:before="179" w:line="480" w:lineRule="auto"/>
+        <w:rPr>
+          <w:sz w:val="24"/>
+          <w:szCs w:val="24"/>
+        </w:rPr>
+      </w:pPr>
+      <w:r>
+        <w:rPr>
+          <w:sz w:val="24"/>
+          <w:szCs w:val="24"/>
+        </w:rPr>
+        <w:t>F1 Score</w:t>
+      </w:r>
+    </w:p>
+    <w:p>
+      <w:pPr>
+        <w:pStyle w:val="Standard"/>
+        <w:spacing w:before="240" w:after="0"/>
+        <w:ind w:left="2160" w:right="-30"/>
+        <w:jc w:val="both"/>
+        <w:rPr>
+          <w:rFonts w:ascii="Times New Roman" w:eastAsia="Times New Roman" w:hAnsi="Times New Roman" w:cs="Times New Roman"/>
+        </w:rPr>
+      </w:pPr>
+      <w:r>
+        <w:rPr>
+          <w:rFonts w:ascii="Times New Roman" w:eastAsia="Times New Roman" w:hAnsi="Times New Roman" w:cs="Times New Roman"/>
+        </w:rPr>
+        <w:t>The F1 score is the harmonic mean of precision and recall</w:t>
+      </w:r>
+      <w:r>
+        <w:rPr>
+          <w:rFonts w:ascii="Times New Roman" w:eastAsia="Times New Roman" w:hAnsi="Times New Roman" w:cs="Times New Roman"/>
+        </w:rPr>
+        <w:t xml:space="preserve">. </w:t>
+      </w:r>
+      <w:r>
+        <w:rPr>
+          <w:rFonts w:ascii="Times New Roman" w:eastAsia="Times New Roman" w:hAnsi="Times New Roman" w:cs="Times New Roman"/>
+        </w:rPr>
+        <w:t>It provides a balance between these two metrics, considering both false positives and false negatives</w:t>
+      </w:r>
+      <w:r>
+        <w:rPr>
+          <w:rFonts w:ascii="Times New Roman" w:eastAsia="Times New Roman" w:hAnsi="Times New Roman" w:cs="Times New Roman"/>
+        </w:rPr>
+        <w:t xml:space="preserve">. </w:t>
+      </w:r>
+      <w:r>
+        <w:rPr>
+          <w:rFonts w:ascii="Times New Roman" w:eastAsia="Times New Roman" w:hAnsi="Times New Roman" w:cs="Times New Roman"/>
+        </w:rPr>
+        <w:t>A higher F1 score indicates a well-balanced system that both accurately recommends relevant books and captures a significant portion of the user's preferences</w:t>
+      </w:r>
+      <w:r>
+        <w:rPr>
+          <w:rFonts w:ascii="Times New Roman" w:eastAsia="Times New Roman" w:hAnsi="Times New Roman" w:cs="Times New Roman"/>
+        </w:rPr>
+        <w:t xml:space="preserve">. </w:t>
+      </w:r>
+      <w:r>
+        <w:rPr>
+          <w:rFonts w:ascii="Times New Roman" w:eastAsia="Times New Roman" w:hAnsi="Times New Roman" w:cs="Times New Roman"/>
+        </w:rPr>
+        <w:t>It can be calculated by following formula.</w:t>
+      </w:r>
+    </w:p>
+    <w:p>
+      <w:pPr>
+        <w:pStyle w:val="Standard"/>
+        <w:spacing w:before="240" w:after="0"/>
+        <w:ind w:left="2160" w:right="-30"/>
+        <w:jc w:val="both"/>
+        <w:rPr>
+          <w:rFonts w:ascii="Times New Roman" w:eastAsia="Times New Roman" w:hAnsi="Times New Roman" w:cs="Times New Roman"/>
+        </w:rPr>
+      </w:pPr>
+      <w:r>
+        <w:rPr>
+          <w:rFonts w:ascii="Times New Roman" w:eastAsia="Times New Roman" w:hAnsi="Times New Roman" w:cs="Times New Roman"/>
+          <w:noProof/>
+        </w:rPr>
+        <w:pict w14:anchorId="5AA98D87">
+          <v:shape id="_x0000_s2113" type="#_x0000_t202" style="position:absolute;left:0;text-align:left;margin-left:112.65pt;margin-top:7.7pt;width:288.65pt;height:21.3pt;z-index:251719168">
+            <v:textbox>
+              <w:txbxContent>
+                <w:p>
+                  <w:pPr>
+                    <w:pStyle w:val="Standard"/>
+                    <w:spacing w:after="0"/>
+                    <w:ind w:left="270" w:right="-30"/>
+                    <w:rPr>
+                      <w:rFonts w:ascii="Times New Roman" w:eastAsia="Times New Roman" w:hAnsi="Times New Roman" w:cs="Times New Roman"/>
+                    </w:rPr>
+                  </w:pPr>
+                  <w:r>
+                    <w:rPr>
+                      <w:rFonts w:ascii="Times New Roman" w:eastAsia="Times New Roman" w:hAnsi="Times New Roman" w:cs="Times New Roman"/>
+                    </w:rPr>
+                    <w:t>F1 Score = 2 * (Precision * Recall) / (Precision + Recall)</w:t>
+                  </w:r>
+                </w:p>
+                <w:p/>
+              </w:txbxContent>
+            </v:textbox>
+          </v:shape>
+        </w:pict>
+      </w:r>
+    </w:p>
+    <w:p>
+      <w:pPr>
+        <w:pStyle w:val="Standard"/>
+        <w:spacing w:before="240" w:after="0"/>
+        <w:ind w:left="2160" w:right="-30"/>
+        <w:jc w:val="both"/>
+        <w:rPr>
+          <w:rFonts w:ascii="Times New Roman" w:eastAsia="Times New Roman" w:hAnsi="Times New Roman" w:cs="Times New Roman"/>
+        </w:rPr>
+      </w:pPr>
+    </w:p>
+    <w:p>
+      <w:pPr>
+        <w:pStyle w:val="BodyText"/>
+        <w:numPr>
+          <w:ilvl w:val="0"/>
+          <w:numId w:val="40"/>
+        </w:numPr>
+        <w:jc w:val="both"/>
+        <w:rPr>
+          <w:sz w:val="22"/>
+          <w:szCs w:val="22"/>
+        </w:rPr>
+      </w:pPr>
+      <w:r>
+        <w:rPr>
+          <w:sz w:val="22"/>
+          <w:szCs w:val="22"/>
+        </w:rPr>
+        <w:t xml:space="preserve">If the precision is high but the recall is low, it means the system provides very accurate recommendations but may miss many relevant books. This </w:t>
+      </w:r>
+      <w:r>
+        <w:rPr>
+          <w:sz w:val="22"/>
+          <w:szCs w:val="22"/>
+        </w:rPr>
+        <w:t>will</w:t>
+      </w:r>
+      <w:r>
+        <w:rPr>
+          <w:sz w:val="22"/>
+          <w:szCs w:val="22"/>
+        </w:rPr>
+        <w:t xml:space="preserve"> be suitable for users who prioritize quality over quantity.</w:t>
+      </w:r>
+    </w:p>
+    <w:p>
+      <w:pPr>
+        <w:pStyle w:val="BodyText"/>
+        <w:ind w:left="2160"/>
+        <w:rPr>
+          <w:sz w:val="22"/>
+          <w:szCs w:val="22"/>
+        </w:rPr>
+      </w:pPr>
+    </w:p>
+    <w:p>
+      <w:pPr>
+        <w:pStyle w:val="BodyText"/>
+        <w:numPr>
+          <w:ilvl w:val="0"/>
+          <w:numId w:val="40"/>
+        </w:numPr>
+        <w:jc w:val="both"/>
+        <w:rPr>
+          <w:sz w:val="22"/>
+          <w:szCs w:val="22"/>
+        </w:rPr>
+      </w:pPr>
+      <w:r>
+        <w:rPr>
+          <w:sz w:val="22"/>
+          <w:szCs w:val="22"/>
+        </w:rPr>
+        <w:t xml:space="preserve">If the recall is high but the precision is low, it means the system captures many relevant books but also recommends a lot of irrelevant </w:t>
+      </w:r>
+      <w:r>
+        <w:rPr>
+          <w:sz w:val="22"/>
+          <w:szCs w:val="22"/>
+        </w:rPr>
+        <w:t>books</w:t>
+      </w:r>
+      <w:r>
+        <w:rPr>
+          <w:sz w:val="22"/>
+          <w:szCs w:val="22"/>
+        </w:rPr>
+        <w:t xml:space="preserve">. This </w:t>
+      </w:r>
+      <w:r>
+        <w:rPr>
+          <w:sz w:val="22"/>
+          <w:szCs w:val="22"/>
+        </w:rPr>
+        <w:t>will</w:t>
+      </w:r>
+      <w:r>
+        <w:rPr>
+          <w:sz w:val="22"/>
+          <w:szCs w:val="22"/>
+        </w:rPr>
+        <w:t xml:space="preserve"> be suitable for users who want a broad range of recommendations.</w:t>
+      </w:r>
+    </w:p>
+    <w:p>
+      <w:pPr>
+        <w:pStyle w:val="BodyText"/>
+        <w:ind w:left="0"/>
+        <w:rPr>
+          <w:sz w:val="22"/>
+          <w:szCs w:val="22"/>
+        </w:rPr>
+      </w:pPr>
+    </w:p>
+    <w:p>
+      <w:pPr>
+        <w:pStyle w:val="BodyText"/>
+        <w:numPr>
+          <w:ilvl w:val="0"/>
+          <w:numId w:val="40"/>
+        </w:numPr>
+        <w:jc w:val="both"/>
+        <w:rPr>
+          <w:sz w:val="22"/>
+          <w:szCs w:val="22"/>
+        </w:rPr>
+      </w:pPr>
+      <w:r>
+        <w:rPr>
+          <w:sz w:val="22"/>
+          <w:szCs w:val="22"/>
+        </w:rPr>
+        <w:t>A high F1 score indicates a well-rounded system that balances precision and recall, offering both accuracy and coverage.</w:t>
+      </w:r>
+    </w:p>
+    <w:p>
+      <w:pPr>
+        <w:pStyle w:val="BodyText"/>
+        <w:ind w:left="2160"/>
+        <w:rPr>
+          <w:sz w:val="22"/>
+          <w:szCs w:val="22"/>
+        </w:rPr>
+      </w:pPr>
+    </w:p>
+    <w:p>
+      <w:pPr>
+        <w:pStyle w:val="BodyText"/>
+        <w:ind w:left="2160"/>
+        <w:jc w:val="both"/>
+        <w:rPr>
+          <w:sz w:val="22"/>
+          <w:szCs w:val="22"/>
+        </w:rPr>
+      </w:pPr>
+      <w:r>
+        <w:rPr>
+          <w:sz w:val="22"/>
+          <w:szCs w:val="22"/>
+        </w:rPr>
+        <w:t xml:space="preserve">It's important to set an appropriate threshold for relevance when calculating these metrics. What is considered </w:t>
+      </w:r>
+      <w:r>
+        <w:rPr>
+          <w:sz w:val="22"/>
+          <w:szCs w:val="22"/>
+        </w:rPr>
+        <w:t xml:space="preserve">as </w:t>
+      </w:r>
+      <w:r>
+        <w:rPr>
+          <w:sz w:val="22"/>
+          <w:szCs w:val="22"/>
+        </w:rPr>
+        <w:t xml:space="preserve">relevant may </w:t>
+      </w:r>
+      <w:r>
+        <w:rPr>
+          <w:sz w:val="22"/>
+          <w:szCs w:val="22"/>
+        </w:rPr>
+        <w:t>different</w:t>
+      </w:r>
+      <w:r>
+        <w:rPr>
+          <w:sz w:val="22"/>
+          <w:szCs w:val="22"/>
+        </w:rPr>
+        <w:t xml:space="preserve"> from one recommendation system to another and depend on user preferences.</w:t>
+      </w:r>
+    </w:p>
+    <w:p>
+      <w:pPr>
+        <w:pStyle w:val="BodyText"/>
+        <w:ind w:left="2160"/>
+        <w:jc w:val="both"/>
+        <w:rPr>
+          <w:sz w:val="22"/>
+          <w:szCs w:val="22"/>
+        </w:rPr>
+      </w:pPr>
+    </w:p>
+    <w:p>
+      <w:pPr>
+        <w:pStyle w:val="BodyText"/>
+        <w:ind w:left="2160"/>
+        <w:jc w:val="both"/>
+        <w:rPr>
+          <w:sz w:val="22"/>
+          <w:szCs w:val="22"/>
+        </w:rPr>
+      </w:pPr>
+      <w:r>
+        <w:rPr>
+          <w:sz w:val="22"/>
+          <w:szCs w:val="22"/>
+        </w:rPr>
+        <w:t>The</w:t>
+      </w:r>
+      <w:r>
+        <w:rPr>
+          <w:sz w:val="22"/>
+          <w:szCs w:val="22"/>
+        </w:rPr>
+        <w:t xml:space="preserve"> accuracy metrics should be considered along</w:t>
+      </w:r>
+      <w:r>
+        <w:rPr>
+          <w:sz w:val="22"/>
+          <w:szCs w:val="22"/>
+        </w:rPr>
+        <w:t xml:space="preserve"> with</w:t>
+      </w:r>
+      <w:r>
+        <w:rPr>
+          <w:sz w:val="22"/>
+          <w:szCs w:val="22"/>
+        </w:rPr>
+        <w:t xml:space="preserve"> other evaluation metrics, such as user engagement, </w:t>
+      </w:r>
+      <w:r>
+        <w:rPr>
+          <w:sz w:val="22"/>
+          <w:szCs w:val="22"/>
+        </w:rPr>
+        <w:t xml:space="preserve">diversity, </w:t>
+      </w:r>
+      <w:r>
+        <w:rPr>
+          <w:sz w:val="22"/>
+          <w:szCs w:val="22"/>
+        </w:rPr>
+        <w:t>user feedback</w:t>
+      </w:r>
+      <w:r>
+        <w:rPr>
+          <w:sz w:val="22"/>
+          <w:szCs w:val="22"/>
+        </w:rPr>
+        <w:t xml:space="preserve">, and </w:t>
+      </w:r>
+      <w:r>
+        <w:rPr>
+          <w:sz w:val="22"/>
+          <w:szCs w:val="22"/>
+        </w:rPr>
+        <w:t>online or offline evaluation</w:t>
+      </w:r>
+      <w:r>
+        <w:rPr>
+          <w:sz w:val="22"/>
+          <w:szCs w:val="22"/>
+        </w:rPr>
+        <w:t xml:space="preserve">, to provide a more </w:t>
+      </w:r>
+      <w:r>
+        <w:rPr>
+          <w:sz w:val="22"/>
+          <w:szCs w:val="22"/>
+        </w:rPr>
+        <w:t>reasonable</w:t>
+      </w:r>
+      <w:r>
+        <w:rPr>
+          <w:sz w:val="22"/>
+          <w:szCs w:val="22"/>
+        </w:rPr>
+        <w:t xml:space="preserve"> assessment of the recommendation system's performance</w:t>
+      </w:r>
+      <w:r>
+        <w:rPr>
+          <w:sz w:val="22"/>
+          <w:szCs w:val="22"/>
+        </w:rPr>
+        <w:t>.</w:t>
+      </w:r>
+    </w:p>
+    <w:p>
+      <w:pPr>
+        <w:pStyle w:val="Standard"/>
+        <w:spacing w:before="240" w:after="0"/>
+        <w:ind w:left="2160" w:right="-30"/>
+        <w:jc w:val="both"/>
+        <w:rPr>
+          <w:rFonts w:ascii="Times New Roman" w:eastAsia="Times New Roman" w:hAnsi="Times New Roman" w:cs="Times New Roman"/>
+        </w:rPr>
+      </w:pPr>
+    </w:p>
+    <w:p>
+      <w:pPr>
+        <w:pStyle w:val="Heading1"/>
+        <w:numPr>
+          <w:ilvl w:val="2"/>
+          <w:numId w:val="22"/>
+        </w:numPr>
+        <w:spacing w:before="179" w:line="276" w:lineRule="auto"/>
+        <w:rPr>
+          <w:sz w:val="24"/>
+          <w:szCs w:val="24"/>
+        </w:rPr>
+      </w:pPr>
+      <w:r>
+        <w:rPr>
+          <w:sz w:val="24"/>
+          <w:szCs w:val="24"/>
+        </w:rPr>
+        <w:t>User Engagement Metrics</w:t>
+      </w:r>
+    </w:p>
+    <w:p>
+      <w:pPr>
+        <w:ind w:left="2040"/>
+      </w:pPr>
+      <w:r>
+        <w:t xml:space="preserve">It is the measurement getting by user actions like Click Through Rate (CTR), Conversion Rate and Bounce Rate. </w:t>
+      </w:r>
+    </w:p>
+    <w:p>
+      <w:pPr>
+        <w:pStyle w:val="Heading1"/>
+        <w:numPr>
+          <w:ilvl w:val="3"/>
+          <w:numId w:val="22"/>
+        </w:numPr>
+        <w:spacing w:before="179" w:line="276" w:lineRule="auto"/>
+        <w:rPr>
+          <w:sz w:val="24"/>
+          <w:szCs w:val="24"/>
+        </w:rPr>
+      </w:pPr>
+      <w:r>
+        <w:rPr>
+          <w:sz w:val="24"/>
+          <w:szCs w:val="24"/>
+        </w:rPr>
+        <w:t>Click Through Rate (CTR)</w:t>
+      </w:r>
+    </w:p>
+    <w:p>
+      <w:pPr>
+        <w:ind w:left="2160"/>
+      </w:pPr>
+      <w:r>
+        <w:t>It calculates the percentage of users who clicked on a recommended book.</w:t>
+      </w:r>
+    </w:p>
+    <w:p>
+      <w:pPr>
+        <w:pStyle w:val="Heading1"/>
+        <w:numPr>
+          <w:ilvl w:val="3"/>
+          <w:numId w:val="22"/>
+        </w:numPr>
+        <w:spacing w:before="179" w:line="276" w:lineRule="auto"/>
+        <w:rPr>
+          <w:sz w:val="24"/>
+          <w:szCs w:val="24"/>
+        </w:rPr>
+      </w:pPr>
+      <w:r>
+        <w:rPr>
+          <w:sz w:val="24"/>
+          <w:szCs w:val="24"/>
+        </w:rPr>
+        <w:t>Conversion Rate</w:t>
+      </w:r>
+    </w:p>
+    <w:p>
+      <w:pPr>
+        <w:spacing w:line="480" w:lineRule="auto"/>
+        <w:ind w:left="2160"/>
+      </w:pPr>
+      <w:r>
+        <w:lastRenderedPageBreak/>
+        <w:t>It calculates the percentage of users who buy and read the recommended book</w:t>
+      </w:r>
+    </w:p>
+    <w:p>
+      <w:pPr>
+        <w:pStyle w:val="Heading1"/>
+        <w:numPr>
+          <w:ilvl w:val="3"/>
+          <w:numId w:val="22"/>
+        </w:numPr>
+        <w:spacing w:before="179" w:line="276" w:lineRule="auto"/>
+        <w:rPr>
+          <w:sz w:val="24"/>
+          <w:szCs w:val="24"/>
+        </w:rPr>
+      </w:pPr>
+      <w:r>
+        <w:rPr>
+          <w:sz w:val="24"/>
+          <w:szCs w:val="24"/>
+        </w:rPr>
+        <w:t>Bounce Rate</w:t>
+      </w:r>
+    </w:p>
+    <w:p>
+      <w:pPr>
+        <w:ind w:left="2160"/>
+        <w:jc w:val="both"/>
+      </w:pPr>
+      <w:r>
+        <w:t xml:space="preserve">It calculates how many users ignore or not accept the recommended books without interacting the any results.  </w:t>
+      </w:r>
+    </w:p>
+    <w:p>
+      <w:pPr>
+        <w:ind w:left="2160"/>
+      </w:pPr>
+    </w:p>
+    <w:p>
+      <w:pPr>
+        <w:pStyle w:val="Heading1"/>
+        <w:numPr>
+          <w:ilvl w:val="2"/>
+          <w:numId w:val="22"/>
+        </w:numPr>
+        <w:spacing w:before="179" w:line="276" w:lineRule="auto"/>
+        <w:rPr>
+          <w:sz w:val="24"/>
+          <w:szCs w:val="24"/>
+        </w:rPr>
+      </w:pPr>
+      <w:r>
+        <w:rPr>
+          <w:sz w:val="24"/>
+          <w:szCs w:val="24"/>
+        </w:rPr>
+        <w:t>Diversity Metrics</w:t>
+      </w:r>
+    </w:p>
+    <w:p>
+      <w:pPr>
+        <w:ind w:left="2160"/>
+        <w:jc w:val="both"/>
+      </w:pPr>
+      <w:r>
+        <w:t>The main categories are novelty and serendipity. Novelty measures how many diverse and non-redundant book were recommended. It ensures that the system should not give same type of books repeatedly. On the other hand</w:t>
+      </w:r>
+      <w:r>
+        <w:t xml:space="preserve">, serendipity measures how often the system recommends books that are not expected but appreciated by users. </w:t>
+      </w:r>
+    </w:p>
+    <w:p>
+      <w:pPr>
+        <w:ind w:left="2160"/>
+        <w:jc w:val="both"/>
+      </w:pPr>
+      <w:r>
+        <w:t xml:space="preserve">  </w:t>
+      </w:r>
+    </w:p>
+    <w:p>
+      <w:pPr>
+        <w:pStyle w:val="Heading1"/>
+        <w:numPr>
+          <w:ilvl w:val="2"/>
+          <w:numId w:val="22"/>
+        </w:numPr>
+        <w:spacing w:before="179" w:line="276" w:lineRule="auto"/>
+        <w:rPr>
+          <w:sz w:val="24"/>
+          <w:szCs w:val="24"/>
+        </w:rPr>
+      </w:pPr>
+      <w:r>
+        <w:rPr>
+          <w:sz w:val="24"/>
+          <w:szCs w:val="24"/>
+        </w:rPr>
+        <w:t>User Feedback</w:t>
+      </w:r>
+    </w:p>
+    <w:p>
+      <w:pPr>
+        <w:ind w:left="2160"/>
+        <w:jc w:val="both"/>
+      </w:pPr>
+      <w:r>
+        <w:t xml:space="preserve">In order to collect feedback from users, surveys, reviews or direct interaction can be used to </w:t>
+      </w:r>
+      <w:r>
+        <w:t>understand</w:t>
+      </w:r>
+      <w:r>
+        <w:t xml:space="preserve"> their preferences or how satisfy they are about the system.</w:t>
+      </w:r>
+      <w:r>
+        <w:t xml:space="preserve"> This metrics will be used for the implemented solution to calculate the accuracy and the performance.</w:t>
+      </w:r>
+    </w:p>
+    <w:p>
+      <w:pPr>
+        <w:ind w:left="2160"/>
+      </w:pPr>
+    </w:p>
+    <w:p>
+      <w:pPr>
+        <w:pStyle w:val="Heading1"/>
+        <w:numPr>
+          <w:ilvl w:val="2"/>
+          <w:numId w:val="22"/>
+        </w:numPr>
+        <w:spacing w:before="179" w:line="276" w:lineRule="auto"/>
+        <w:rPr>
+          <w:sz w:val="24"/>
+          <w:szCs w:val="24"/>
+        </w:rPr>
+      </w:pPr>
+      <w:r>
+        <w:rPr>
+          <w:sz w:val="24"/>
+          <w:szCs w:val="24"/>
+        </w:rPr>
+        <w:t>Online Evaluation</w:t>
+      </w:r>
+    </w:p>
+    <w:p>
+      <w:pPr>
+        <w:spacing w:line="276" w:lineRule="auto"/>
+        <w:ind w:left="2160"/>
+        <w:jc w:val="both"/>
+      </w:pPr>
+      <w:r>
+        <w:t xml:space="preserve">When the application is deployed to the server and getting the feedback from users is considered online evaluation. Deploying the application in Heroku kind of cloud service requires to be registered and the service is not free, the online evaluation will not be performed.  </w:t>
+      </w:r>
+    </w:p>
+    <w:p>
+      <w:pPr>
+        <w:spacing w:line="276" w:lineRule="auto"/>
+        <w:ind w:left="2160"/>
+        <w:jc w:val="both"/>
+      </w:pPr>
+    </w:p>
+    <w:p>
+      <w:pPr>
+        <w:pStyle w:val="Heading1"/>
+        <w:numPr>
+          <w:ilvl w:val="2"/>
+          <w:numId w:val="22"/>
+        </w:numPr>
+        <w:spacing w:before="179" w:line="276" w:lineRule="auto"/>
+        <w:rPr>
+          <w:sz w:val="24"/>
+          <w:szCs w:val="24"/>
+        </w:rPr>
+      </w:pPr>
+      <w:r>
+        <w:rPr>
+          <w:sz w:val="24"/>
+          <w:szCs w:val="24"/>
+        </w:rPr>
+        <w:t>Benchmarking</w:t>
+      </w:r>
+    </w:p>
+    <w:p>
+      <w:pPr>
+        <w:pStyle w:val="Standard"/>
+        <w:spacing w:before="240" w:after="0"/>
+        <w:ind w:left="2040" w:right="-30"/>
+        <w:jc w:val="both"/>
+        <w:rPr>
+          <w:rFonts w:ascii="Times New Roman" w:eastAsia="Times New Roman" w:hAnsi="Times New Roman"/>
+          <w:sz w:val="24"/>
+          <w:szCs w:val="24"/>
+        </w:rPr>
+      </w:pPr>
+      <w:r>
+        <w:rPr>
+          <w:rFonts w:ascii="Times New Roman" w:eastAsia="Times New Roman" w:hAnsi="Times New Roman" w:cs="Times New Roman"/>
+        </w:rPr>
+        <w:t xml:space="preserve">It is the comparison the application with other popular recommend system </w:t>
+      </w:r>
+      <w:r>
+        <w:rPr>
+          <w:rFonts w:ascii="Times New Roman" w:eastAsia="Times New Roman" w:hAnsi="Times New Roman" w:cs="Times New Roman"/>
+        </w:rPr>
+        <w:t>and verify how the application fits to the industry standards.</w:t>
+      </w:r>
+      <w:r>
+        <w:tab/>
+      </w:r>
+      <w:r>
+        <w:tab/>
+      </w:r>
+    </w:p>
+    <w:p>
+      <w:pPr>
+        <w:pStyle w:val="Standard"/>
+        <w:spacing w:before="240" w:after="0"/>
+        <w:ind w:left="990" w:right="-30"/>
+        <w:jc w:val="both"/>
+        <w:rPr>
+          <w:rFonts w:ascii="Times New Roman" w:eastAsia="Times New Roman" w:hAnsi="Times New Roman"/>
+          <w:sz w:val="24"/>
+          <w:szCs w:val="24"/>
+        </w:rPr>
+      </w:pPr>
+    </w:p>
+    <w:p>
+      <w:pPr>
+        <w:pStyle w:val="Standard"/>
+        <w:spacing w:before="240" w:after="0"/>
+        <w:ind w:left="990" w:right="-30"/>
+        <w:jc w:val="both"/>
+        <w:rPr>
+          <w:rFonts w:ascii="Times New Roman" w:eastAsia="Times New Roman" w:hAnsi="Times New Roman"/>
+          <w:sz w:val="24"/>
+          <w:szCs w:val="24"/>
+        </w:rPr>
+      </w:pPr>
+    </w:p>
+    <w:p>
+      <w:pPr>
+        <w:pStyle w:val="Standard"/>
+        <w:spacing w:before="240" w:after="0"/>
+        <w:ind w:left="990" w:right="-30"/>
+        <w:jc w:val="both"/>
+        <w:rPr>
+          <w:rFonts w:ascii="Times New Roman" w:eastAsia="Times New Roman" w:hAnsi="Times New Roman"/>
+          <w:sz w:val="24"/>
+          <w:szCs w:val="24"/>
+        </w:rPr>
+      </w:pPr>
+      <w:r>
+        <w:rPr>
+          <w:rFonts w:ascii="Times New Roman" w:eastAsia="Times New Roman" w:hAnsi="Times New Roman"/>
+          <w:sz w:val="24"/>
+          <w:szCs w:val="24"/>
+        </w:rPr>
         <w:t xml:space="preserve">There are two options to validate the system named as offline validation and online validation. For offline validation, I will be having user data and performing a standard machine learning training-test split in order to learn and train the model for the evaluation. </w:t>
       </w:r>
       <w:r>
@@ -37461,7 +38483,7 @@
           <w:sz w:val="24"/>
           <w:szCs w:val="24"/>
         </w:rPr>
-        <w:t xml:space="preserve">Mean Absolute Error (MAE) or Root Mean Square Error (RMSE) or any other evaluation function could be used. The main point here is, this kind of evaluation cannot be done without interacting large amount of data. For online validation, a recommender model will be created based on information taken from other domains which is also called as cross-domain recommender system and test the system with live data. Since the implementing system do not have access to some live system, I will be focusing on finding a data set that is more than enough for the offline validation. In order to perform offline validation for the application, we can make use of the concept of precision-recall. Recall describes, what ratio of items that a user like will be actually recommended. And the precision describes out of all recommended items, how many items user actually will like. The main idea of any </w:t>
+        <w:t xml:space="preserve">Mean Absolute Error (MAE) or Root Mean Square Error (RMSE) or any other evaluation function could be used. The main point here is, this kind of evaluation cannot be done without interacting large amount of data. For online validation, a recommender model will be created based on information taken from other domains which is also called as cross-domain recommender system and test the system with live data. Since the implementing system do not have access to some live system, I will be focusing on finding a data set that is more than enough for the offline validation. In order to perform offline validation for the application, we can make use of the concept of precision-recall. Recall describes, what ratio of items that </w:t>
       </w:r>
       <w:r>
         <w:rPr>
@@ -37470,7 +38492,7 @@
           <w:szCs w:val="24"/>
         </w:rPr>
         <w:lastRenderedPageBreak/>
-        <w:t>recommending system is recommending only items user likes. This is the optimal recommender and My target is to get as close as possible.</w:t>
+        <w:t>a user like will be actually recommended. And the precision describes out of all recommended items, how many items user actually will like. The main idea of any recommending system is recommending only items user likes. This is the optimal recommender and My target is to get as close as possible.</w:t>
       </w:r>
     </w:p>
     <w:p>
@@ -38484,11 +39506,7 @@
         <w:t>,</w:t>
       </w:r>
       <w:r>
-        <w:t xml:space="preserve"> suggested to </w:t>
-      </w:r>
-      <w:r>
-        <w:lastRenderedPageBreak/>
-        <w:t>display them in Sinhala as the project is related to Sinhala books</w:t>
+        <w:t xml:space="preserve"> suggested to display them in Sinhala as the project is related to Sinhala books</w:t>
       </w:r>
       <w:r>
         <w:t>.</w:t>
@@ -38632,15 +39650,7 @@
         <w:fldChar w:fldCharType="separate"/>
       </w:r>
       <w:r>
-        <w:t xml:space="preserve">Barai, M.K., 2021. Sentiment Analysis with </w:t>
-      </w:r>
-      <w:proofErr w:type="spellStart"/>
-      <w:r>
-        <w:t>TextBlob</w:t>
-      </w:r>
-      <w:proofErr w:type="spellEnd"/>
-      <w:r>
-        <w:t xml:space="preserve"> and Vader. Analytics Vidhya. URL https://www.analyticsvidhya.com/blog/2021/10/sentiment-analysis-with-textblob-and-vader/ (accessed 10.30.23).</w:t>
+        <w:t>Barai, M.K., 2021. Sentiment Analysis with TextBlob and Vader. Analytics Vidhya. URL https://www.analyticsvidhya.com/blog/2021/10/sentiment-analysis-with-textblob-and-vader/ (accessed 10.30.23).</w:t>
       </w:r>
     </w:p>
     <w:p>
@@ -38648,15 +39658,7 @@
         <w:pStyle w:val="Bibliography"/>
       </w:pPr>
       <w:r>
-        <w:t xml:space="preserve">Chandrasekaran, G., </w:t>
-      </w:r>
-      <w:proofErr w:type="spellStart"/>
-      <w:r>
-        <w:t>Antoanela</w:t>
-      </w:r>
-      <w:proofErr w:type="spellEnd"/>
-      <w:r>
-        <w:t>, N., Andrei, G., Monica, C., Hemanth, J., 2022. Visual Sentiment Analysis Using Deep Learning Models with Social Media Data. Applied Sciences 12, 1030. https://doi.org/10.3390/app12031030</w:t>
+        <w:t>Chandrasekaran, G., Antoanela, N., Andrei, G., Monica, C., Hemanth, J., 2022. Visual Sentiment Analysis Using Deep Learning Models with Social Media Data. Applied Sciences 12, 1030. https://doi.org/10.3390/app12031030</w:t>
       </w:r>
     </w:p>
     <w:p>
@@ -38687,13 +39689,8 @@
       <w:pPr>
         <w:pStyle w:val="Bibliography"/>
       </w:pPr>
-      <w:proofErr w:type="spellStart"/>
-      <w:r>
-        <w:t>Marappan</w:t>
-      </w:r>
-      <w:proofErr w:type="spellEnd"/>
-      <w:r>
-        <w:t>, R., 2022. Create a Book Recommendation System using Collaborative Filtering. IJMEBAC 1, 44–46. https://doi.org/10.31586/ijmebac.2022.341</w:t>
+      <w:r>
+        <w:t>Marappan, R., 2022. Create a Book Recommendation System using Collaborative Filtering. IJMEBAC 1, 44–46. https://doi.org/10.31586/ijmebac.2022.341</w:t>
       </w:r>
     </w:p>
     <w:p>
@@ -38701,15 +39698,7 @@
         <w:pStyle w:val="Bibliography"/>
       </w:pPr>
       <w:r>
-        <w:t xml:space="preserve">Mean Absolute Error [WWW Document], </w:t>
-      </w:r>
-      <w:proofErr w:type="gramStart"/>
-      <w:r>
-        <w:t>n.d. .</w:t>
-      </w:r>
-      <w:proofErr w:type="gramEnd"/>
-      <w:r>
-        <w:t xml:space="preserve"> C3 AI. URL https://c3.ai/glossary/data-science/mean-absolute-error/ (accessed 11.5.23).</w:t>
+        <w:t>Mean Absolute Error [WWW Document], n.d. . C3 AI. URL https://c3.ai/glossary/data-science/mean-absolute-error/ (accessed 11.5.23).</w:t>
       </w:r>
     </w:p>
     <w:p>
@@ -38733,31 +39722,7 @@
         <w:pStyle w:val="Bibliography"/>
       </w:pPr>
       <w:r>
-        <w:t xml:space="preserve">Raval, N., Khedkar, V., 2019. A Review Paper </w:t>
-      </w:r>
-      <w:proofErr w:type="gramStart"/>
-      <w:r>
-        <w:t>On</w:t>
-      </w:r>
-      <w:proofErr w:type="gramEnd"/>
-      <w:r>
-        <w:t xml:space="preserve"> Collaborative Filtering Based </w:t>
-      </w:r>
-      <w:proofErr w:type="spellStart"/>
-      <w:r>
-        <w:t>Moive</w:t>
-      </w:r>
-      <w:proofErr w:type="spellEnd"/>
-      <w:r>
-        <w:t xml:space="preserve"> </w:t>
-      </w:r>
-      <w:proofErr w:type="spellStart"/>
-      <w:r>
-        <w:t>Recommedation</w:t>
-      </w:r>
-      <w:proofErr w:type="spellEnd"/>
-      <w:r>
-        <w:t xml:space="preserve"> System 8.</w:t>
+        <w:t>Raval, N., Khedkar, V., 2019. A Review Paper On Collaborative Filtering Based Moive Recommedation System 8.</w:t>
       </w:r>
     </w:p>
     <w:p>
@@ -38812,13 +39777,8 @@
       <w:pPr>
         <w:pStyle w:val="Bibliography"/>
       </w:pPr>
-      <w:proofErr w:type="spellStart"/>
-      <w:r>
-        <w:t>Wadikar</w:t>
-      </w:r>
-      <w:proofErr w:type="spellEnd"/>
-      <w:r>
-        <w:t>, D., Kumari, N., Bhat, R., Shirodkar, V., 2020. Book Recommendation Platform using Deep Learning 07.</w:t>
+      <w:r>
+        <w:t>Wadikar, D., Kumari, N., Bhat, R., Shirodkar, V., 2020. Book Recommendation Platform using Deep Learning 07.</w:t>
       </w:r>
     </w:p>
     <w:p>
@@ -38834,15 +39794,7 @@
         <w:pStyle w:val="Bibliography"/>
       </w:pPr>
       <w:r>
-        <w:t xml:space="preserve">Wassan, S., Chen, X., Shen, T., Waqar, M., </w:t>
-      </w:r>
-      <w:proofErr w:type="spellStart"/>
-      <w:r>
-        <w:t>Jhanjhi</w:t>
-      </w:r>
-      <w:proofErr w:type="spellEnd"/>
-      <w:r>
-        <w:t>, N., 2021. Amazon Product Sentiment Analysis using Machine Learning Techniques.</w:t>
+        <w:t>Wassan, S., Chen, X., Shen, T., Waqar, M., Jhanjhi, N., 2021. Amazon Product Sentiment Analysis using Machine Learning Techniques.</w:t>
       </w:r>
     </w:p>
     <w:p>
@@ -38850,23 +39802,7 @@
         <w:pStyle w:val="Bibliography"/>
       </w:pPr>
       <w:r>
-        <w:t xml:space="preserve">What is Mean Absolute Error [WWW Document], </w:t>
-      </w:r>
-      <w:proofErr w:type="gramStart"/>
-      <w:r>
-        <w:t>n.d. .</w:t>
-      </w:r>
-      <w:proofErr w:type="gramEnd"/>
-      <w:r>
-        <w:t xml:space="preserve"> </w:t>
-      </w:r>
-      <w:proofErr w:type="spellStart"/>
-      <w:r>
-        <w:t>Deepchecks</w:t>
-      </w:r>
-      <w:proofErr w:type="spellEnd"/>
-      <w:r>
-        <w:t>. URL https://deepchecks.com/glossary/mean-absolute-error/ (accessed 11.5.23).</w:t>
+        <w:t>What is Mean Absolute Error [WWW Document], n.d. . Deepchecks. URL https://deepchecks.com/glossary/mean-absolute-error/ (accessed 11.5.23).</w:t>
       </w:r>
     </w:p>
     <w:p>
@@ -39445,6 +40381,155 @@
     </w:lvl>
   </w:abstractNum>
   <w:abstractNum w:abstractNumId="4" w15:restartNumberingAfterBreak="0">
+    <w:nsid w:val="091E058D"/>
+    <w:multiLevelType w:val="multilevel"/>
+    <w:tmpl w:val="219E0A2A"/>
+    <w:lvl w:ilvl="0">
+      <w:start w:val="1"/>
+      <w:numFmt w:val="bullet"/>
+      <w:lvlText w:val=""/>
+      <w:lvlJc w:val="left"/>
+      <w:pPr>
+        <w:tabs>
+          <w:tab w:val="num" w:pos="720"/>
+        </w:tabs>
+        <w:ind w:left="720" w:hanging="360"/>
+      </w:pPr>
+      <w:rPr>
+        <w:rFonts w:ascii="Symbol" w:hAnsi="Symbol" w:hint="default"/>
+        <w:sz w:val="20"/>
+      </w:rPr>
+    </w:lvl>
+    <w:lvl w:ilvl="1" w:tentative="1">
+      <w:start w:val="1"/>
+      <w:numFmt w:val="bullet"/>
+      <w:lvlText w:val=""/>
+      <w:lvlJc w:val="left"/>
+      <w:pPr>
+        <w:tabs>
+          <w:tab w:val="num" w:pos="1440"/>
+        </w:tabs>
+        <w:ind w:left="1440" w:hanging="360"/>
+      </w:pPr>
+      <w:rPr>
+        <w:rFonts w:ascii="Symbol" w:hAnsi="Symbol" w:hint="default"/>
+        <w:sz w:val="20"/>
+      </w:rPr>
+    </w:lvl>
+    <w:lvl w:ilvl="2" w:tentative="1">
+      <w:start w:val="1"/>
+      <w:numFmt w:val="bullet"/>
+      <w:lvlText w:val=""/>
+      <w:lvlJc w:val="left"/>
+      <w:pPr>
+        <w:tabs>
+          <w:tab w:val="num" w:pos="2160"/>
+        </w:tabs>
+        <w:ind w:left="2160" w:hanging="360"/>
+      </w:pPr>
+      <w:rPr>
+        <w:rFonts w:ascii="Symbol" w:hAnsi="Symbol" w:hint="default"/>
+        <w:sz w:val="20"/>
+      </w:rPr>
+    </w:lvl>
+    <w:lvl w:ilvl="3" w:tentative="1">
+      <w:start w:val="1"/>
+      <w:numFmt w:val="bullet"/>
+      <w:lvlText w:val=""/>
+      <w:lvlJc w:val="left"/>
+      <w:pPr>
+        <w:tabs>
+          <w:tab w:val="num" w:pos="2880"/>
+        </w:tabs>
+        <w:ind w:left="2880" w:hanging="360"/>
+      </w:pPr>
+      <w:rPr>
+        <w:rFonts w:ascii="Symbol" w:hAnsi="Symbol" w:hint="default"/>
+        <w:sz w:val="20"/>
+      </w:rPr>
+    </w:lvl>
+    <w:lvl w:ilvl="4" w:tentative="1">
+      <w:start w:val="1"/>
+      <w:numFmt w:val="bullet"/>
+      <w:lvlText w:val=""/>
+      <w:lvlJc w:val="left"/>
+      <w:pPr>
+        <w:tabs>
+          <w:tab w:val="num" w:pos="3600"/>
+        </w:tabs>
+        <w:ind w:left="3600" w:hanging="360"/>
+      </w:pPr>
+      <w:rPr>
+        <w:rFonts w:ascii="Symbol" w:hAnsi="Symbol" w:hint="default"/>
+        <w:sz w:val="20"/>
+      </w:rPr>
+    </w:lvl>
+    <w:lvl w:ilvl="5" w:tentative="1">
+      <w:start w:val="1"/>
+      <w:numFmt w:val="bullet"/>
+      <w:lvlText w:val=""/>
+      <w:lvlJc w:val="left"/>
+      <w:pPr>
+        <w:tabs>
+          <w:tab w:val="num" w:pos="4320"/>
+        </w:tabs>
+        <w:ind w:left="4320" w:hanging="360"/>
+      </w:pPr>
+      <w:rPr>
+        <w:rFonts w:ascii="Symbol" w:hAnsi="Symbol" w:hint="default"/>
+        <w:sz w:val="20"/>
+      </w:rPr>
+    </w:lvl>
+    <w:lvl w:ilvl="6" w:tentative="1">
+      <w:start w:val="1"/>
+      <w:numFmt w:val="bullet"/>
+      <w:lvlText w:val=""/>
+      <w:lvlJc w:val="left"/>
+      <w:pPr>
+        <w:tabs>
+          <w:tab w:val="num" w:pos="5040"/>
+        </w:tabs>
+        <w:ind w:left="5040" w:hanging="360"/>
+      </w:pPr>
+      <w:rPr>
+        <w:rFonts w:ascii="Symbol" w:hAnsi="Symbol" w:hint="default"/>
+        <w:sz w:val="20"/>
+      </w:rPr>
+    </w:lvl>
+    <w:lvl w:ilvl="7" w:tentative="1">
+      <w:start w:val="1"/>
+      <w:numFmt w:val="bullet"/>
+      <w:lvlText w:val=""/>
+      <w:lvlJc w:val="left"/>
+      <w:pPr>
+        <w:tabs>
+          <w:tab w:val="num" w:pos="5760"/>
+        </w:tabs>
+        <w:ind w:left="5760" w:hanging="360"/>
+      </w:pPr>
+      <w:rPr>
+        <w:rFonts w:ascii="Symbol" w:hAnsi="Symbol" w:hint="default"/>
+        <w:sz w:val="20"/>
+      </w:rPr>
+    </w:lvl>
+    <w:lvl w:ilvl="8" w:tentative="1">
+      <w:start w:val="1"/>
+      <w:numFmt w:val="bullet"/>
+      <w:lvlText w:val=""/>
+      <w:lvlJc w:val="left"/>
+      <w:pPr>
+        <w:tabs>
+          <w:tab w:val="num" w:pos="6480"/>
+        </w:tabs>
+        <w:ind w:left="6480" w:hanging="360"/>
+      </w:pPr>
+      <w:rPr>
+        <w:rFonts w:ascii="Symbol" w:hAnsi="Symbol" w:hint="default"/>
+        <w:sz w:val="20"/>
+      </w:rPr>
+    </w:lvl>
+  </w:abstractNum>
+  <w:abstractNum w:abstractNumId="5" w15:restartNumberingAfterBreak="0">
     <w:nsid w:val="0CC6352C"/>
     <w:multiLevelType w:val="hybridMultilevel"/>
     <w:tmpl w:val="3DC87C28"/>
@@ -39557,7 +40642,7 @@
       </w:rPr>
     </w:lvl>
   </w:abstractNum>
-  <w:abstractNum w:abstractNumId="5" w15:restartNumberingAfterBreak="0">
+  <w:abstractNum w:abstractNumId="6" w15:restartNumberingAfterBreak="0">
     <w:nsid w:val="0FA26D47"/>
     <w:multiLevelType w:val="multilevel"/>
     <w:tmpl w:val="A2449F52"/>
@@ -39644,7 +40729,7 @@
       </w:pPr>
     </w:lvl>
   </w:abstractNum>
-  <w:abstractNum w:abstractNumId="6" w15:restartNumberingAfterBreak="0">
+  <w:abstractNum w:abstractNumId="7" w15:restartNumberingAfterBreak="0">
     <w:nsid w:val="106230D0"/>
     <w:multiLevelType w:val="multilevel"/>
     <w:tmpl w:val="BA88A098"/>
@@ -39746,7 +40831,7 @@
       </w:rPr>
     </w:lvl>
   </w:abstractNum>
-  <w:abstractNum w:abstractNumId="7" w15:restartNumberingAfterBreak="0">
+  <w:abstractNum w:abstractNumId="8" w15:restartNumberingAfterBreak="0">
     <w:nsid w:val="14355C8E"/>
     <w:multiLevelType w:val="hybridMultilevel"/>
     <w:tmpl w:val="DE027A2A"/>
@@ -39832,7 +40917,7 @@
       </w:pPr>
     </w:lvl>
   </w:abstractNum>
-  <w:abstractNum w:abstractNumId="8" w15:restartNumberingAfterBreak="0">
+  <w:abstractNum w:abstractNumId="9" w15:restartNumberingAfterBreak="0">
     <w:nsid w:val="14C200CA"/>
     <w:multiLevelType w:val="hybridMultilevel"/>
     <w:tmpl w:val="D1D0C31A"/>
@@ -39945,7 +41030,7 @@
       </w:rPr>
     </w:lvl>
   </w:abstractNum>
-  <w:abstractNum w:abstractNumId="9" w15:restartNumberingAfterBreak="0">
+  <w:abstractNum w:abstractNumId="10" w15:restartNumberingAfterBreak="0">
     <w:nsid w:val="1CCA26E5"/>
     <w:multiLevelType w:val="hybridMultilevel"/>
     <w:tmpl w:val="9132BD4C"/>
@@ -40058,7 +41143,7 @@
       </w:rPr>
     </w:lvl>
   </w:abstractNum>
-  <w:abstractNum w:abstractNumId="10" w15:restartNumberingAfterBreak="0">
+  <w:abstractNum w:abstractNumId="11" w15:restartNumberingAfterBreak="0">
     <w:nsid w:val="1EB079B9"/>
     <w:multiLevelType w:val="multilevel"/>
     <w:tmpl w:val="0FEE5EE2"/>
@@ -40180,7 +41265,7 @@
       </w:rPr>
     </w:lvl>
   </w:abstractNum>
-  <w:abstractNum w:abstractNumId="11" w15:restartNumberingAfterBreak="0">
+  <w:abstractNum w:abstractNumId="12" w15:restartNumberingAfterBreak="0">
     <w:nsid w:val="217009CD"/>
     <w:multiLevelType w:val="multilevel"/>
     <w:tmpl w:val="79AADCD2"/>
@@ -40293,7 +41378,7 @@
       </w:rPr>
     </w:lvl>
   </w:abstractNum>
-  <w:abstractNum w:abstractNumId="12" w15:restartNumberingAfterBreak="0">
+  <w:abstractNum w:abstractNumId="13" w15:restartNumberingAfterBreak="0">
     <w:nsid w:val="237206D2"/>
     <w:multiLevelType w:val="hybridMultilevel"/>
     <w:tmpl w:val="B03A427A"/>
@@ -40406,7 +41491,7 @@
       </w:rPr>
     </w:lvl>
   </w:abstractNum>
-  <w:abstractNum w:abstractNumId="13" w15:restartNumberingAfterBreak="0">
+  <w:abstractNum w:abstractNumId="14" w15:restartNumberingAfterBreak="0">
     <w:nsid w:val="25722CE8"/>
     <w:multiLevelType w:val="multilevel"/>
     <w:tmpl w:val="79AADCD2"/>
@@ -40519,7 +41604,7 @@
       </w:rPr>
     </w:lvl>
   </w:abstractNum>
-  <w:abstractNum w:abstractNumId="14" w15:restartNumberingAfterBreak="0">
+  <w:abstractNum w:abstractNumId="15" w15:restartNumberingAfterBreak="0">
     <w:nsid w:val="27A77995"/>
     <w:multiLevelType w:val="multilevel"/>
     <w:tmpl w:val="79AADCD2"/>
@@ -40632,7 +41717,7 @@
       </w:rPr>
     </w:lvl>
   </w:abstractNum>
-  <w:abstractNum w:abstractNumId="15" w15:restartNumberingAfterBreak="0">
+  <w:abstractNum w:abstractNumId="16" w15:restartNumberingAfterBreak="0">
     <w:nsid w:val="2C7376A2"/>
     <w:multiLevelType w:val="multilevel"/>
     <w:tmpl w:val="0FEE5EE2"/>
@@ -40754,7 +41839,7 @@
       </w:rPr>
     </w:lvl>
   </w:abstractNum>
-  <w:abstractNum w:abstractNumId="16" w15:restartNumberingAfterBreak="0">
+  <w:abstractNum w:abstractNumId="17" w15:restartNumberingAfterBreak="0">
     <w:nsid w:val="381821F6"/>
     <w:multiLevelType w:val="hybridMultilevel"/>
     <w:tmpl w:val="491C091A"/>
@@ -40872,7 +41957,7 @@
       </w:rPr>
     </w:lvl>
   </w:abstractNum>
-  <w:abstractNum w:abstractNumId="17" w15:restartNumberingAfterBreak="0">
+  <w:abstractNum w:abstractNumId="18" w15:restartNumberingAfterBreak="0">
     <w:nsid w:val="436C5258"/>
     <w:multiLevelType w:val="hybridMultilevel"/>
     <w:tmpl w:val="76CA91F4"/>
@@ -40988,7 +42073,7 @@
       </w:rPr>
     </w:lvl>
   </w:abstractNum>
-  <w:abstractNum w:abstractNumId="18" w15:restartNumberingAfterBreak="0">
+  <w:abstractNum w:abstractNumId="19" w15:restartNumberingAfterBreak="0">
     <w:nsid w:val="48F933F4"/>
     <w:multiLevelType w:val="hybridMultilevel"/>
     <w:tmpl w:val="CB3E9C04"/>
@@ -41104,7 +42189,7 @@
       </w:rPr>
     </w:lvl>
   </w:abstractNum>
-  <w:abstractNum w:abstractNumId="19" w15:restartNumberingAfterBreak="0">
+  <w:abstractNum w:abstractNumId="20" w15:restartNumberingAfterBreak="0">
     <w:nsid w:val="4F065FCB"/>
     <w:multiLevelType w:val="multilevel"/>
     <w:tmpl w:val="79AADCD2"/>
@@ -41217,7 +42302,233 @@
       </w:rPr>
     </w:lvl>
   </w:abstractNum>
-  <w:abstractNum w:abstractNumId="20" w15:restartNumberingAfterBreak="0">
+  <w:abstractNum w:abstractNumId="21" w15:restartNumberingAfterBreak="0">
+    <w:nsid w:val="51526BC1"/>
+    <w:multiLevelType w:val="hybridMultilevel"/>
+    <w:tmpl w:val="48EA99DC"/>
+    <w:lvl w:ilvl="0" w:tplc="04090001">
+      <w:start w:val="1"/>
+      <w:numFmt w:val="bullet"/>
+      <w:lvlText w:val=""/>
+      <w:lvlJc w:val="left"/>
+      <w:pPr>
+        <w:ind w:left="2160" w:hanging="360"/>
+      </w:pPr>
+      <w:rPr>
+        <w:rFonts w:ascii="Symbol" w:hAnsi="Symbol" w:hint="default"/>
+      </w:rPr>
+    </w:lvl>
+    <w:lvl w:ilvl="1" w:tplc="04090003" w:tentative="1">
+      <w:start w:val="1"/>
+      <w:numFmt w:val="bullet"/>
+      <w:lvlText w:val="o"/>
+      <w:lvlJc w:val="left"/>
+      <w:pPr>
+        <w:ind w:left="2880" w:hanging="360"/>
+      </w:pPr>
+      <w:rPr>
+        <w:rFonts w:ascii="Courier New" w:hAnsi="Courier New" w:cs="Courier New" w:hint="default"/>
+      </w:rPr>
+    </w:lvl>
+    <w:lvl w:ilvl="2" w:tplc="04090005" w:tentative="1">
+      <w:start w:val="1"/>
+      <w:numFmt w:val="bullet"/>
+      <w:lvlText w:val=""/>
+      <w:lvlJc w:val="left"/>
+      <w:pPr>
+        <w:ind w:left="3600" w:hanging="360"/>
+      </w:pPr>
+      <w:rPr>
+        <w:rFonts w:ascii="Wingdings" w:hAnsi="Wingdings" w:hint="default"/>
+      </w:rPr>
+    </w:lvl>
+    <w:lvl w:ilvl="3" w:tplc="04090001" w:tentative="1">
+      <w:start w:val="1"/>
+      <w:numFmt w:val="bullet"/>
+      <w:lvlText w:val=""/>
+      <w:lvlJc w:val="left"/>
+      <w:pPr>
+        <w:ind w:left="4320" w:hanging="360"/>
+      </w:pPr>
+      <w:rPr>
+        <w:rFonts w:ascii="Symbol" w:hAnsi="Symbol" w:hint="default"/>
+      </w:rPr>
+    </w:lvl>
+    <w:lvl w:ilvl="4" w:tplc="04090003" w:tentative="1">
+      <w:start w:val="1"/>
+      <w:numFmt w:val="bullet"/>
+      <w:lvlText w:val="o"/>
+      <w:lvlJc w:val="left"/>
+      <w:pPr>
+        <w:ind w:left="5040" w:hanging="360"/>
+      </w:pPr>
+      <w:rPr>
+        <w:rFonts w:ascii="Courier New" w:hAnsi="Courier New" w:cs="Courier New" w:hint="default"/>
+      </w:rPr>
+    </w:lvl>
+    <w:lvl w:ilvl="5" w:tplc="04090005" w:tentative="1">
+      <w:start w:val="1"/>
+      <w:numFmt w:val="bullet"/>
+      <w:lvlText w:val=""/>
+      <w:lvlJc w:val="left"/>
+      <w:pPr>
+        <w:ind w:left="5760" w:hanging="360"/>
+      </w:pPr>
+      <w:rPr>
+        <w:rFonts w:ascii="Wingdings" w:hAnsi="Wingdings" w:hint="default"/>
+      </w:rPr>
+    </w:lvl>
+    <w:lvl w:ilvl="6" w:tplc="04090001" w:tentative="1">
+      <w:start w:val="1"/>
+      <w:numFmt w:val="bullet"/>
+      <w:lvlText w:val=""/>
+      <w:lvlJc w:val="left"/>
+      <w:pPr>
+        <w:ind w:left="6480" w:hanging="360"/>
+      </w:pPr>
+      <w:rPr>
+        <w:rFonts w:ascii="Symbol" w:hAnsi="Symbol" w:hint="default"/>
+      </w:rPr>
+    </w:lvl>
+    <w:lvl w:ilvl="7" w:tplc="04090003" w:tentative="1">
+      <w:start w:val="1"/>
+      <w:numFmt w:val="bullet"/>
+      <w:lvlText w:val="o"/>
+      <w:lvlJc w:val="left"/>
+      <w:pPr>
+        <w:ind w:left="7200" w:hanging="360"/>
+      </w:pPr>
+      <w:rPr>
+        <w:rFonts w:ascii="Courier New" w:hAnsi="Courier New" w:cs="Courier New" w:hint="default"/>
+      </w:rPr>
+    </w:lvl>
+    <w:lvl w:ilvl="8" w:tplc="04090005" w:tentative="1">
+      <w:start w:val="1"/>
+      <w:numFmt w:val="bullet"/>
+      <w:lvlText w:val=""/>
+      <w:lvlJc w:val="left"/>
+      <w:pPr>
+        <w:ind w:left="7920" w:hanging="360"/>
+      </w:pPr>
+      <w:rPr>
+        <w:rFonts w:ascii="Wingdings" w:hAnsi="Wingdings" w:hint="default"/>
+      </w:rPr>
+    </w:lvl>
+  </w:abstractNum>
+  <w:abstractNum w:abstractNumId="22" w15:restartNumberingAfterBreak="0">
+    <w:nsid w:val="53CE5D51"/>
+    <w:multiLevelType w:val="multilevel"/>
+    <w:tmpl w:val="79AADCD2"/>
+    <w:lvl w:ilvl="0">
+      <w:start w:val="5"/>
+      <w:numFmt w:val="decimal"/>
+      <w:lvlText w:val="%1"/>
+      <w:lvlJc w:val="left"/>
+      <w:pPr>
+        <w:ind w:left="360" w:hanging="360"/>
+      </w:pPr>
+      <w:rPr>
+        <w:rFonts w:hint="default"/>
+      </w:rPr>
+    </w:lvl>
+    <w:lvl w:ilvl="1">
+      <w:start w:val="1"/>
+      <w:numFmt w:val="decimal"/>
+      <w:lvlText w:val="%1.%2"/>
+      <w:lvlJc w:val="left"/>
+      <w:pPr>
+        <w:ind w:left="1020" w:hanging="360"/>
+      </w:pPr>
+      <w:rPr>
+        <w:rFonts w:hint="default"/>
+      </w:rPr>
+    </w:lvl>
+    <w:lvl w:ilvl="2">
+      <w:start w:val="1"/>
+      <w:numFmt w:val="decimal"/>
+      <w:lvlText w:val="%1.%2.%3"/>
+      <w:lvlJc w:val="left"/>
+      <w:pPr>
+        <w:ind w:left="2040" w:hanging="720"/>
+      </w:pPr>
+      <w:rPr>
+        <w:rFonts w:hint="default"/>
+      </w:rPr>
+    </w:lvl>
+    <w:lvl w:ilvl="3">
+      <w:start w:val="1"/>
+      <w:numFmt w:val="decimal"/>
+      <w:lvlText w:val="%1.%2.%3.%4"/>
+      <w:lvlJc w:val="left"/>
+      <w:pPr>
+        <w:ind w:left="2700" w:hanging="720"/>
+      </w:pPr>
+      <w:rPr>
+        <w:rFonts w:hint="default"/>
+      </w:rPr>
+    </w:lvl>
+    <w:lvl w:ilvl="4">
+      <w:start w:val="1"/>
+      <w:numFmt w:val="decimal"/>
+      <w:lvlText w:val="%1.%2.%3.%4.%5"/>
+      <w:lvlJc w:val="left"/>
+      <w:pPr>
+        <w:ind w:left="3720" w:hanging="1080"/>
+      </w:pPr>
+      <w:rPr>
+        <w:rFonts w:hint="default"/>
+      </w:rPr>
+    </w:lvl>
+    <w:lvl w:ilvl="5">
+      <w:start w:val="1"/>
+      <w:numFmt w:val="decimal"/>
+      <w:lvlText w:val="%1.%2.%3.%4.%5.%6"/>
+      <w:lvlJc w:val="left"/>
+      <w:pPr>
+        <w:ind w:left="4380" w:hanging="1080"/>
+      </w:pPr>
+      <w:rPr>
+        <w:rFonts w:hint="default"/>
+      </w:rPr>
+    </w:lvl>
+    <w:lvl w:ilvl="6">
+      <w:start w:val="1"/>
+      <w:numFmt w:val="decimal"/>
+      <w:lvlText w:val="%1.%2.%3.%4.%5.%6.%7"/>
+      <w:lvlJc w:val="left"/>
+      <w:pPr>
+        <w:ind w:left="5400" w:hanging="1440"/>
+      </w:pPr>
+      <w:rPr>
+        <w:rFonts w:hint="default"/>
+      </w:rPr>
+    </w:lvl>
+    <w:lvl w:ilvl="7">
+      <w:start w:val="1"/>
+      <w:numFmt w:val="decimal"/>
+      <w:lvlText w:val="%1.%2.%3.%4.%5.%6.%7.%8"/>
+      <w:lvlJc w:val="left"/>
+      <w:pPr>
+        <w:ind w:left="6060" w:hanging="1440"/>
+      </w:pPr>
+      <w:rPr>
+        <w:rFonts w:hint="default"/>
+      </w:rPr>
+    </w:lvl>
+    <w:lvl w:ilvl="8">
+      <w:start w:val="1"/>
+      <w:numFmt w:val="decimal"/>
+      <w:lvlText w:val="%1.%2.%3.%4.%5.%6.%7.%8.%9"/>
+      <w:lvlJc w:val="left"/>
+      <w:pPr>
+        <w:ind w:left="7080" w:hanging="1800"/>
+      </w:pPr>
+      <w:rPr>
+        <w:rFonts w:hint="default"/>
+      </w:rPr>
+    </w:lvl>
+  </w:abstractNum>
+  <w:abstractNum w:abstractNumId="23" w15:restartNumberingAfterBreak="0">
     <w:nsid w:val="58021973"/>
     <w:multiLevelType w:val="hybridMultilevel"/>
     <w:tmpl w:val="FBB637C0"/>
@@ -41335,7 +42646,7 @@
       </w:rPr>
     </w:lvl>
   </w:abstractNum>
-  <w:abstractNum w:abstractNumId="21" w15:restartNumberingAfterBreak="0">
+  <w:abstractNum w:abstractNumId="24" w15:restartNumberingAfterBreak="0">
     <w:nsid w:val="5820138B"/>
     <w:multiLevelType w:val="hybridMultilevel"/>
     <w:tmpl w:val="CAC81320"/>
@@ -41421,7 +42732,7 @@
       </w:pPr>
     </w:lvl>
   </w:abstractNum>
-  <w:abstractNum w:abstractNumId="22" w15:restartNumberingAfterBreak="0">
+  <w:abstractNum w:abstractNumId="25" w15:restartNumberingAfterBreak="0">
     <w:nsid w:val="5CC23EA0"/>
     <w:multiLevelType w:val="multilevel"/>
     <w:tmpl w:val="79AADCD2"/>
@@ -41534,7 +42845,7 @@
       </w:rPr>
     </w:lvl>
   </w:abstractNum>
-  <w:abstractNum w:abstractNumId="23" w15:restartNumberingAfterBreak="0">
+  <w:abstractNum w:abstractNumId="26" w15:restartNumberingAfterBreak="0">
     <w:nsid w:val="5E8B45D3"/>
     <w:multiLevelType w:val="multilevel"/>
     <w:tmpl w:val="17E654C0"/>
@@ -41653,7 +42964,7 @@
       </w:rPr>
     </w:lvl>
   </w:abstractNum>
-  <w:abstractNum w:abstractNumId="24" w15:restartNumberingAfterBreak="0">
+  <w:abstractNum w:abstractNumId="27" w15:restartNumberingAfterBreak="0">
     <w:nsid w:val="5E9263B3"/>
     <w:multiLevelType w:val="hybridMultilevel"/>
     <w:tmpl w:val="5466500C"/>
@@ -41742,7 +43053,7 @@
       </w:pPr>
     </w:lvl>
   </w:abstractNum>
-  <w:abstractNum w:abstractNumId="25" w15:restartNumberingAfterBreak="0">
+  <w:abstractNum w:abstractNumId="28" w15:restartNumberingAfterBreak="0">
     <w:nsid w:val="5FF45A25"/>
     <w:multiLevelType w:val="hybridMultilevel"/>
     <w:tmpl w:val="29F26C0C"/>
@@ -41858,7 +43169,7 @@
       </w:rPr>
     </w:lvl>
   </w:abstractNum>
-  <w:abstractNum w:abstractNumId="26" w15:restartNumberingAfterBreak="0">
+  <w:abstractNum w:abstractNumId="29" w15:restartNumberingAfterBreak="0">
     <w:nsid w:val="638A69F2"/>
     <w:multiLevelType w:val="hybridMultilevel"/>
     <w:tmpl w:val="94DC4C82"/>
@@ -41971,7 +43282,7 @@
       </w:rPr>
     </w:lvl>
   </w:abstractNum>
-  <w:abstractNum w:abstractNumId="27" w15:restartNumberingAfterBreak="0">
+  <w:abstractNum w:abstractNumId="30" w15:restartNumberingAfterBreak="0">
     <w:nsid w:val="645A1C84"/>
     <w:multiLevelType w:val="hybridMultilevel"/>
     <w:tmpl w:val="0A3C2398"/>
@@ -42060,7 +43371,7 @@
       </w:pPr>
     </w:lvl>
   </w:abstractNum>
-  <w:abstractNum w:abstractNumId="28" w15:restartNumberingAfterBreak="0">
+  <w:abstractNum w:abstractNumId="31" w15:restartNumberingAfterBreak="0">
     <w:nsid w:val="685D170B"/>
     <w:multiLevelType w:val="hybridMultilevel"/>
     <w:tmpl w:val="71EA9400"/>
@@ -42146,7 +43457,7 @@
       </w:pPr>
     </w:lvl>
   </w:abstractNum>
-  <w:abstractNum w:abstractNumId="29" w15:restartNumberingAfterBreak="0">
+  <w:abstractNum w:abstractNumId="32" w15:restartNumberingAfterBreak="0">
     <w:nsid w:val="6C47347A"/>
     <w:multiLevelType w:val="hybridMultilevel"/>
     <w:tmpl w:val="AE5C6AA0"/>
@@ -42259,7 +43570,7 @@
       </w:rPr>
     </w:lvl>
   </w:abstractNum>
-  <w:abstractNum w:abstractNumId="30" w15:restartNumberingAfterBreak="0">
+  <w:abstractNum w:abstractNumId="33" w15:restartNumberingAfterBreak="0">
     <w:nsid w:val="6E6D18A8"/>
     <w:multiLevelType w:val="hybridMultilevel"/>
     <w:tmpl w:val="FC2A9C58"/>
@@ -42372,7 +43683,7 @@
       </w:rPr>
     </w:lvl>
   </w:abstractNum>
-  <w:abstractNum w:abstractNumId="31" w15:restartNumberingAfterBreak="0">
+  <w:abstractNum w:abstractNumId="34" w15:restartNumberingAfterBreak="0">
     <w:nsid w:val="70E42CA5"/>
     <w:multiLevelType w:val="hybridMultilevel"/>
     <w:tmpl w:val="04685864"/>
@@ -42495,7 +43806,7 @@
       </w:rPr>
     </w:lvl>
   </w:abstractNum>
-  <w:abstractNum w:abstractNumId="32" w15:restartNumberingAfterBreak="0">
+  <w:abstractNum w:abstractNumId="35" w15:restartNumberingAfterBreak="0">
     <w:nsid w:val="756210E3"/>
     <w:multiLevelType w:val="multilevel"/>
     <w:tmpl w:val="03E823FE"/>
@@ -42581,7 +43892,7 @@
       </w:pPr>
     </w:lvl>
   </w:abstractNum>
-  <w:abstractNum w:abstractNumId="33" w15:restartNumberingAfterBreak="0">
+  <w:abstractNum w:abstractNumId="36" w15:restartNumberingAfterBreak="0">
     <w:nsid w:val="7C1B7496"/>
     <w:multiLevelType w:val="multilevel"/>
     <w:tmpl w:val="17E654C0"/>
@@ -42700,7 +44011,7 @@
       </w:rPr>
     </w:lvl>
   </w:abstractNum>
-  <w:abstractNum w:abstractNumId="34" w15:restartNumberingAfterBreak="0">
+  <w:abstractNum w:abstractNumId="37" w15:restartNumberingAfterBreak="0">
     <w:nsid w:val="7F0A02CE"/>
     <w:multiLevelType w:val="hybridMultilevel"/>
     <w:tmpl w:val="0A3C2398"/>
@@ -42790,37 +44101,37 @@
     </w:lvl>
   </w:abstractNum>
   <w:num w:numId="1" w16cid:durableId="1390420668">
-    <w:abstractNumId w:val="25"/>
+    <w:abstractNumId w:val="28"/>
   </w:num>
   <w:num w:numId="2" w16cid:durableId="624428720">
+    <w:abstractNumId w:val="18"/>
+  </w:num>
+  <w:num w:numId="3" w16cid:durableId="1109472536">
+    <w:abstractNumId w:val="23"/>
+  </w:num>
+  <w:num w:numId="4" w16cid:durableId="1968270199">
+    <w:abstractNumId w:val="19"/>
+  </w:num>
+  <w:num w:numId="5" w16cid:durableId="69429822">
+    <w:abstractNumId w:val="34"/>
+  </w:num>
+  <w:num w:numId="6" w16cid:durableId="1908035009">
     <w:abstractNumId w:val="17"/>
   </w:num>
-  <w:num w:numId="3" w16cid:durableId="1109472536">
-    <w:abstractNumId w:val="20"/>
+  <w:num w:numId="7" w16cid:durableId="2000496250">
+    <w:abstractNumId w:val="27"/>
   </w:num>
-  <w:num w:numId="4" w16cid:durableId="1968270199">
-    <w:abstractNumId w:val="18"/>
-  </w:num>
-  <w:num w:numId="5" w16cid:durableId="69429822">
-    <w:abstractNumId w:val="31"/>
-  </w:num>
-  <w:num w:numId="6" w16cid:durableId="1908035009">
-    <w:abstractNumId w:val="16"/>
-  </w:num>
-  <w:num w:numId="7" w16cid:durableId="2000496250">
+  <w:num w:numId="8" w16cid:durableId="1431317912">
     <w:abstractNumId w:val="24"/>
   </w:num>
-  <w:num w:numId="8" w16cid:durableId="1431317912">
-    <w:abstractNumId w:val="21"/>
-  </w:num>
   <w:num w:numId="9" w16cid:durableId="1571769343">
-    <w:abstractNumId w:val="33"/>
+    <w:abstractNumId w:val="36"/>
   </w:num>
   <w:num w:numId="10" w16cid:durableId="1458521934">
-    <w:abstractNumId w:val="6"/>
+    <w:abstractNumId w:val="7"/>
   </w:num>
   <w:num w:numId="11" w16cid:durableId="1365211140">
-    <w:abstractNumId w:val="5"/>
+    <w:abstractNumId w:val="6"/>
     <w:lvlOverride w:ilvl="0">
       <w:lvl w:ilvl="0">
         <w:start w:val="1"/>
@@ -42834,7 +44145,7 @@
     </w:lvlOverride>
   </w:num>
   <w:num w:numId="12" w16cid:durableId="1247418173">
-    <w:abstractNumId w:val="5"/>
+    <w:abstractNumId w:val="6"/>
     <w:lvlOverride w:ilvl="0">
       <w:lvl w:ilvl="0">
         <w:start w:val="1"/>
@@ -42865,73 +44176,82 @@
     <w:abstractNumId w:val="0"/>
   </w:num>
   <w:num w:numId="15" w16cid:durableId="2080637922">
-    <w:abstractNumId w:val="12"/>
+    <w:abstractNumId w:val="13"/>
   </w:num>
   <w:num w:numId="16" w16cid:durableId="1221281379">
-    <w:abstractNumId w:val="8"/>
+    <w:abstractNumId w:val="9"/>
   </w:num>
   <w:num w:numId="17" w16cid:durableId="1684210846">
-    <w:abstractNumId w:val="5"/>
+    <w:abstractNumId w:val="6"/>
   </w:num>
   <w:num w:numId="18" w16cid:durableId="1639191716">
-    <w:abstractNumId w:val="23"/>
+    <w:abstractNumId w:val="26"/>
   </w:num>
   <w:num w:numId="19" w16cid:durableId="274214817">
     <w:abstractNumId w:val="3"/>
   </w:num>
   <w:num w:numId="20" w16cid:durableId="2088920962">
-    <w:abstractNumId w:val="13"/>
+    <w:abstractNumId w:val="14"/>
   </w:num>
   <w:num w:numId="21" w16cid:durableId="629482790">
+    <w:abstractNumId w:val="12"/>
+  </w:num>
+  <w:num w:numId="22" w16cid:durableId="159320539">
+    <w:abstractNumId w:val="15"/>
+  </w:num>
+  <w:num w:numId="23" w16cid:durableId="798307958">
+    <w:abstractNumId w:val="20"/>
+  </w:num>
+  <w:num w:numId="24" w16cid:durableId="1177842301">
+    <w:abstractNumId w:val="16"/>
+  </w:num>
+  <w:num w:numId="25" w16cid:durableId="66463287">
     <w:abstractNumId w:val="11"/>
   </w:num>
-  <w:num w:numId="22" w16cid:durableId="159320539">
-    <w:abstractNumId w:val="14"/>
-  </w:num>
-  <w:num w:numId="23" w16cid:durableId="798307958">
-    <w:abstractNumId w:val="19"/>
-  </w:num>
-  <w:num w:numId="24" w16cid:durableId="1177842301">
-    <w:abstractNumId w:val="15"/>
-  </w:num>
-  <w:num w:numId="25" w16cid:durableId="66463287">
-    <w:abstractNumId w:val="10"/>
-  </w:num>
   <w:num w:numId="26" w16cid:durableId="1383676593">
-    <w:abstractNumId w:val="22"/>
+    <w:abstractNumId w:val="25"/>
   </w:num>
   <w:num w:numId="27" w16cid:durableId="619145146">
-    <w:abstractNumId w:val="32"/>
+    <w:abstractNumId w:val="35"/>
   </w:num>
   <w:num w:numId="28" w16cid:durableId="1146167332">
-    <w:abstractNumId w:val="34"/>
+    <w:abstractNumId w:val="37"/>
   </w:num>
   <w:num w:numId="29" w16cid:durableId="592934554">
-    <w:abstractNumId w:val="27"/>
+    <w:abstractNumId w:val="30"/>
   </w:num>
   <w:num w:numId="30" w16cid:durableId="1220286956">
-    <w:abstractNumId w:val="9"/>
+    <w:abstractNumId w:val="10"/>
   </w:num>
   <w:num w:numId="31" w16cid:durableId="1315913281">
     <w:abstractNumId w:val="1"/>
   </w:num>
   <w:num w:numId="32" w16cid:durableId="848372484">
+    <w:abstractNumId w:val="5"/>
+  </w:num>
+  <w:num w:numId="33" w16cid:durableId="779955188">
+    <w:abstractNumId w:val="32"/>
+  </w:num>
+  <w:num w:numId="34" w16cid:durableId="1007630513">
+    <w:abstractNumId w:val="8"/>
+  </w:num>
+  <w:num w:numId="35" w16cid:durableId="1936084929">
+    <w:abstractNumId w:val="29"/>
+  </w:num>
+  <w:num w:numId="36" w16cid:durableId="230236835">
+    <w:abstractNumId w:val="33"/>
+  </w:num>
+  <w:num w:numId="37" w16cid:durableId="1814062813">
+    <w:abstractNumId w:val="31"/>
+  </w:num>
+  <w:num w:numId="38" w16cid:durableId="716397865">
+    <w:abstractNumId w:val="22"/>
+  </w:num>
+  <w:num w:numId="39" w16cid:durableId="393046085">
     <w:abstractNumId w:val="4"/>
   </w:num>
-  <w:num w:numId="33" w16cid:durableId="779955188">
-    <w:abstractNumId w:val="29"/>
-  </w:num>
-  <w:num w:numId="34" w16cid:durableId="1007630513">
-    <w:abstractNumId w:val="7"/>
-  </w:num>
-  <w:num w:numId="35" w16cid:durableId="1936084929">
-    <w:abstractNumId w:val="26"/>
-  </w:num>
-  <w:num w:numId="36" w16cid:durableId="230236835">
-    <w:abstractNumId w:val="30"/>
-  </w:num>
-  <w:num w:numId="37" w16cid:durableId="1814062813">
-    <w:abstractNumId w:val="28"/>
+  <w:num w:numId="40" w16cid:durableId="936063337">
+    <w:abstractNumId w:val="21"/>
   </w:num>
 </w:numbering>
 </file>
@@ -43336,7 +44656,7 @@
   <w:style w:type="paragraph" w:default="1" w:styleId="Normal">
     <w:name w:val="Normal"/>
     <w:qFormat/>
-    <w:rsid w:val="00A67CE1"/>
+    <w:rsid w:val="00C07F29"/>
     <w:rPr>
       <w:rFonts w:ascii="Times New Roman" w:eastAsia="Times New Roman" w:hAnsi="Times New Roman" w:cs="Times New Roman"/>
     </w:rPr>
@@ -43789,6 +45109,24 @@
       <w:ind w:left="720" w:hanging="720"/>
     </w:pPr>
   </w:style>
+  <w:style w:type="paragraph" w:styleId="NormalWeb">
+    <w:name w:val="Normal (Web)"/>
+    <w:basedOn w:val="Normal"/>
+    <w:uiPriority w:val="99"/>
+    <w:semiHidden/>
+    <w:unhideWhenUsed/>
+    <w:rsid w:val="00C07F29"/>
+    <w:pPr>
+      <w:widowControl/>
+      <w:autoSpaceDE/>
+      <w:autoSpaceDN/>
+      <w:spacing w:before="100" w:beforeAutospacing="1" w:after="100" w:afterAutospacing="1"/>
+    </w:pPr>
+    <w:rPr>
+      <w:sz w:val="24"/>
+      <w:szCs w:val="24"/>
+    </w:rPr>
+  </w:style>
 </w:styles>
 </file>
 

</xml_diff>